<commit_message>
added testing and example data
</commit_message>
<xml_diff>
--- a/Skizze.docx
+++ b/Skizze.docx
@@ -11,6 +11,27 @@
       </w:r>
     </w:p>
     <w:p>
+      <w:r>
+        <w:t xml:space="preserve">Fallstudie von Jonathan Maier im Kurs </w:t>
+      </w:r>
+      <w:r>
+        <w:t xml:space="preserve">DBE24: </w:t>
+      </w:r>
+      <w:proofErr w:type="spellStart"/>
+      <w:r>
+        <w:t>Artificial</w:t>
+      </w:r>
+      <w:proofErr w:type="spellEnd"/>
+      <w:r>
+        <w:t xml:space="preserve"> </w:t>
+      </w:r>
+      <w:proofErr w:type="spellStart"/>
+      <w:r>
+        <w:t>Intelligence</w:t>
+      </w:r>
+      <w:proofErr w:type="spellEnd"/>
+    </w:p>
+    <w:p>
       <w:pPr>
         <w:pStyle w:val="berschrift1"/>
       </w:pPr>
@@ -20,21 +41,32 @@
     </w:p>
     <w:p>
       <w:r>
-        <w:t>Bei der FSZ GmbH wird Software nicht nur entwickelt, sondern auch ständig weiterentwickelt, um Funktionalität und Sicherheit anzupassen. Dabei treten Bugs auf, die wiederum die Sicherheit der Software gefährden können.</w:t>
-      </w:r>
-    </w:p>
-    <w:p>
-      <w:r>
-        <w:t xml:space="preserve">Es ist daher wichtig, diese Fehler zu finden und zu beheben, </w:t>
-      </w:r>
-      <w:r>
-        <w:t xml:space="preserve">allerdings ist </w:t>
-      </w:r>
-      <w:r>
-        <w:t>das Finden der Fehler zeitaufwändig.</w:t>
-      </w:r>
-    </w:p>
-    <w:p/>
+        <w:t xml:space="preserve">Bei der FSZ GmbH wird Software nicht nur </w:t>
+      </w:r>
+      <w:r>
+        <w:t>erstellt</w:t>
+      </w:r>
+      <w:r>
+        <w:t>, sondern auch ständig weiterentwickelt, um Funktionalität und Sicherheit anzupassen. Dabei treten Bugs auf, die wiederum die Sicherheit der Software gefährden können.</w:t>
+      </w:r>
+    </w:p>
+    <w:p>
+      <w:r>
+        <w:t xml:space="preserve">Es ist daher wichtig, diese Fehler </w:t>
+      </w:r>
+      <w:r>
+        <w:t xml:space="preserve">möglichst früh </w:t>
+      </w:r>
+      <w:r>
+        <w:t xml:space="preserve">zu finden und zu beheben, allerdings ist das Finden der Fehler </w:t>
+      </w:r>
+      <w:r>
+        <w:t xml:space="preserve">sehr </w:t>
+      </w:r>
+      <w:r>
+        <w:t>zeitaufwändig.</w:t>
+      </w:r>
+    </w:p>
     <w:p>
       <w:pPr>
         <w:pStyle w:val="berschrift1"/>
@@ -53,57 +85,49 @@
         </w:rPr>
       </w:pPr>
       <w:r>
-        <w:t xml:space="preserve">Ist es möglich, eine KI zu trainieren, die auf der Grundlage der letzten Codeänderungen vorhersagen kann, in welchen Codedateien sich Fehler eingeschlichen </w:t>
+        <w:t>Ist es möglich, eine KI zu trainieren, die auf der Grundlage der letzten Codeänderungen vorhersagen kann, in welchen Codedateien sich Fehler eingeschlichen haben?</w:t>
+      </w:r>
+    </w:p>
+    <w:p>
+      <w:pPr>
+        <w:pStyle w:val="berschrift1"/>
+      </w:pPr>
+      <w:r>
+        <w:t>Technische</w:t>
+      </w:r>
+      <w:r>
+        <w:t>r Hintergrund</w:t>
+      </w:r>
+    </w:p>
+    <w:p>
+      <w:r>
+        <w:t xml:space="preserve">Bei der FSZ GmbH werden alle Codeänderungen in </w:t>
       </w:r>
       <w:proofErr w:type="spellStart"/>
       <w:r>
-        <w:t>haben?</w:t>
-      </w:r>
-    </w:p>
-    <w:p>
-      <w:pPr>
-        <w:pStyle w:val="berschrift1"/>
-      </w:pPr>
+        <w:t>GitLab</w:t>
+      </w:r>
       <w:proofErr w:type="spellEnd"/>
       <w:r>
-        <w:t>Technische</w:t>
-      </w:r>
-      <w:r>
-        <w:t>r Hintergrund</w:t>
-      </w:r>
-    </w:p>
-    <w:p>
-      <w:r>
-        <w:t xml:space="preserve">Bei der FSZ GmbH werden alle Codeänderungen in </w:t>
+        <w:t xml:space="preserve"> durch </w:t>
       </w:r>
       <w:proofErr w:type="spellStart"/>
       <w:r>
-        <w:t>GitLab</w:t>
+        <w:t>Commits</w:t>
       </w:r>
       <w:proofErr w:type="spellEnd"/>
       <w:r>
-        <w:t xml:space="preserve"> durch </w:t>
-      </w:r>
+        <w:t xml:space="preserve"> dokumentiert.</w:t>
+      </w:r>
+    </w:p>
+    <w:p>
       <w:proofErr w:type="spellStart"/>
       <w:r>
         <w:t>Commits</w:t>
       </w:r>
       <w:proofErr w:type="spellEnd"/>
       <w:r>
-        <w:t xml:space="preserve"> dokumentiert.</w:t>
-      </w:r>
-    </w:p>
-    <w:p>
-      <w:proofErr w:type="spellStart"/>
-      <w:r>
-        <w:t>Commits</w:t>
-      </w:r>
-      <w:proofErr w:type="spellEnd"/>
-      <w:r>
-        <w:t xml:space="preserve"> fassen Codeänderungen logisch zusammen und enthalten Informationen </w:t>
-      </w:r>
-      <w:r>
-        <w:t>darüber:</w:t>
+        <w:t xml:space="preserve"> fassen Codeänderungen logisch zusammen und enthalten Informationen darüber:</w:t>
       </w:r>
     </w:p>
     <w:p>
@@ -151,30 +175,73 @@
         </w:numPr>
       </w:pPr>
       <w:r>
-        <w:t xml:space="preserve">Einen Kommentar, dessen erstes Wort angibt, ob es sich um eine Fehlerbehebung oder eine Verbesserung </w:t>
+        <w:t>Einen Kommentar, dessen erstes Wort angibt, ob es sich um eine Fehlerbehebung oder eine Verbesserung handelt.</w:t>
+      </w:r>
+    </w:p>
+    <w:p>
+      <w:r>
+        <w:t>In regelmäßigen Abständen wird der aktuelle Stand aller Änderungen aufgenommen, getestet und, wenn bei den Tests keine größeren Fehler mehr gefunden werden, in Form eines Releases ausgerollt.</w:t>
+      </w:r>
+    </w:p>
+    <w:p>
+      <w:r>
+        <w:t>Dieses neue Release enthält jedoch auch Fehler, die in Form von neuen Bugfix-</w:t>
       </w:r>
       <w:proofErr w:type="spellStart"/>
       <w:r>
-        <w:t>handelt.</w:t>
-      </w:r>
-    </w:p>
-    <w:p>
+        <w:t>Commits</w:t>
+      </w:r>
       <w:proofErr w:type="spellEnd"/>
       <w:r>
-        <w:t>In regelmäßigen Abständen wird der aktuelle Stand aller Änderungen aufgenommen, getestet und, wenn bei den Tests keine größeren Fehler mehr gefunden werden, in Form eines Releases ausgerollt.</w:t>
-      </w:r>
-    </w:p>
-    <w:p>
-      <w:r>
-        <w:t>Dieses neue Release enthält jedoch auch Fehler, die in Form von neuen Bugfix-</w:t>
+        <w:t xml:space="preserve"> dokumentiert und behoben werden.</w:t>
+      </w:r>
+    </w:p>
+    <w:p>
+      <w:pPr>
+        <w:pStyle w:val="berschrift1"/>
+      </w:pPr>
+      <w:r>
+        <w:t>Training</w:t>
+      </w:r>
+    </w:p>
+    <w:p>
+      <w:r>
+        <w:t xml:space="preserve">Die KI soll mit einem Datensatz gefüttert werden, </w:t>
+      </w:r>
+      <w:r>
+        <w:t xml:space="preserve">welcher sämtliche Codeänderungen </w:t>
+      </w:r>
+      <w:r>
+        <w:t xml:space="preserve">pro Datei </w:t>
+      </w:r>
+      <w:r>
+        <w:t>(mit entsprechenden Features) seit einem Release enthält, sowie eine Anzahl an Bugs die im nächsten Release in der Datei gefunden wurden.</w:t>
+      </w:r>
+    </w:p>
+    <w:p>
+      <w:r>
+        <w:t xml:space="preserve">Um die Daten für das Training vorzubereiten soll </w:t>
       </w:r>
       <w:proofErr w:type="spellStart"/>
       <w:r>
-        <w:t>Commits</w:t>
+        <w:t>One-hot</w:t>
       </w:r>
       <w:proofErr w:type="spellEnd"/>
       <w:r>
-        <w:t xml:space="preserve"> dokumentiert und behoben werden.</w:t>
+        <w:t xml:space="preserve"> </w:t>
+      </w:r>
+      <w:proofErr w:type="spellStart"/>
+      <w:r>
+        <w:t>encoding</w:t>
+      </w:r>
+      <w:proofErr w:type="spellEnd"/>
+      <w:r>
+        <w:t xml:space="preserve"> benutzt werden und die Daten sollen standardisiert und skaliert werden.</w:t>
+      </w:r>
+    </w:p>
+    <w:p>
+      <w:r>
+        <w:t>Zum Trainieren soll Multiple Linear Regression zum Einsatz kommen, damit die Gewichtung der Features einfach extrahiert werden kann und das Modell nachvollziehbar ist.</w:t>
       </w:r>
     </w:p>
     <w:p>
@@ -182,56 +249,12 @@
         <w:pStyle w:val="berschrift1"/>
       </w:pPr>
       <w:r>
-        <w:t>Training</w:t>
-      </w:r>
-    </w:p>
-    <w:p>
-      <w:r>
-        <w:t xml:space="preserve">Die KI soll mit einem Datensatz gefüttert werden, der die Releases mit ihren </w:t>
-      </w:r>
-      <w:proofErr w:type="spellStart"/>
-      <w:r>
-        <w:t>Commits</w:t>
-      </w:r>
-      <w:proofErr w:type="spellEnd"/>
-      <w:r>
-        <w:t xml:space="preserve"> und als Vorhersagewert eine Liste von Dateien enthält, in denen Bugs im nächsten Release gefunden wurden.</w:t>
-      </w:r>
-    </w:p>
-    <w:p>
-      <w:r>
-        <w:t xml:space="preserve">Die KI soll dann Muster erkennen, welche Codeänderungen </w:t>
-      </w:r>
-      <w:r>
-        <w:t xml:space="preserve">tendenziell </w:t>
-      </w:r>
-      <w:r>
-        <w:t>zu Fehlern führen.</w:t>
-      </w:r>
-    </w:p>
-    <w:p>
-      <w:pPr>
-        <w:pStyle w:val="berschrift1"/>
-      </w:pPr>
-      <w:r>
         <w:t>Anwendung</w:t>
       </w:r>
     </w:p>
     <w:p>
       <w:r>
-        <w:t>Auf der Grundlage dieser Muster und der Codeänderungen de</w:t>
-      </w:r>
-      <w:r>
-        <w:t>s</w:t>
-      </w:r>
-      <w:r>
-        <w:t xml:space="preserve"> letzten </w:t>
-      </w:r>
-      <w:r>
-        <w:t xml:space="preserve">Releases </w:t>
-      </w:r>
-      <w:r>
-        <w:t>sollte die KI dann eine Vorhersage darüber treffen, welche Codedateien neue Fehler enthalten.</w:t>
+        <w:t>Auf der Grundlage dieser Muster und der Codeänderungen des letzten Releases sollte die KI dann eine Vorhersage darüber treffen, welche Codedateien neue Fehler enthalten.</w:t>
       </w:r>
     </w:p>
     <w:p>

</xml_diff>